<commit_message>
Turned on Wells and added stuff to report
</commit_message>
<xml_diff>
--- a/DanielleT_Notebooks/DanielleT_Scenario1/Report1_FoE.docx
+++ b/DanielleT_Notebooks/DanielleT_Scenario1/Report1_FoE.docx
@@ -5,6 +5,290 @@
     <w:p>
       <w:r>
         <w:t>Friends of the Environment Report</w:t>
+      </w:r>
+    </w:p>
+    <w:p>
+      <w:r>
+        <w:t>HWRS 518</w:t>
+      </w:r>
+    </w:p>
+    <w:p>
+      <w:r>
+        <w:t xml:space="preserve">Jake </w:t>
+      </w:r>
+      <w:proofErr w:type="spellStart"/>
+      <w:r>
+        <w:t>Ridlinghifer</w:t>
+      </w:r>
+      <w:proofErr w:type="spellEnd"/>
+      <w:r>
+        <w:t xml:space="preserve">, Ben </w:t>
+      </w:r>
+    </w:p>
+    <w:p/>
+    <w:p>
+      <w:pPr>
+        <w:shd w:val="clear" w:color="auto" w:fill="FFFFFF"/>
+        <w:spacing w:before="360" w:after="240"/>
+        <w:outlineLvl w:val="2"/>
+        <w:rPr>
+          <w:rFonts w:ascii="Segoe UI" w:eastAsia="Times New Roman" w:hAnsi="Segoe UI" w:cs="Segoe UI"/>
+          <w:b/>
+          <w:bCs/>
+          <w:color w:val="24292E"/>
+          <w:sz w:val="30"/>
+          <w:szCs w:val="30"/>
+        </w:rPr>
+      </w:pPr>
+      <w:r>
+        <w:rPr>
+          <w:rFonts w:ascii="Segoe UI" w:eastAsia="Times New Roman" w:hAnsi="Segoe UI" w:cs="Segoe UI"/>
+          <w:b/>
+          <w:bCs/>
+          <w:color w:val="24292E"/>
+          <w:sz w:val="30"/>
+          <w:szCs w:val="30"/>
+        </w:rPr>
+        <w:t xml:space="preserve">Scenario 1: </w:t>
+      </w:r>
+      <w:proofErr w:type="gramStart"/>
+      <w:r>
+        <w:rPr>
+          <w:rFonts w:ascii="Segoe UI" w:eastAsia="Times New Roman" w:hAnsi="Segoe UI" w:cs="Segoe UI"/>
+          <w:b/>
+          <w:bCs/>
+          <w:color w:val="24292E"/>
+          <w:sz w:val="30"/>
+          <w:szCs w:val="30"/>
+        </w:rPr>
+        <w:t>Pre Development</w:t>
+      </w:r>
+      <w:proofErr w:type="gramEnd"/>
+      <w:r>
+        <w:rPr>
+          <w:rFonts w:ascii="Segoe UI" w:eastAsia="Times New Roman" w:hAnsi="Segoe UI" w:cs="Segoe UI"/>
+          <w:b/>
+          <w:bCs/>
+          <w:color w:val="24292E"/>
+          <w:sz w:val="30"/>
+          <w:szCs w:val="30"/>
+        </w:rPr>
+        <w:t xml:space="preserve"> model, no seasonality</w:t>
+      </w:r>
+    </w:p>
+    <w:p>
+      <w:pPr>
+        <w:shd w:val="clear" w:color="auto" w:fill="FFFFFF"/>
+        <w:spacing w:after="240"/>
+        <w:rPr>
+          <w:rFonts w:ascii="Segoe UI" w:eastAsia="Times New Roman" w:hAnsi="Segoe UI" w:cs="Segoe UI"/>
+          <w:color w:val="24292E"/>
+        </w:rPr>
+      </w:pPr>
+      <w:r>
+        <w:rPr>
+          <w:rFonts w:ascii="Segoe UI" w:eastAsia="Times New Roman" w:hAnsi="Segoe UI" w:cs="Segoe UI"/>
+          <w:color w:val="24292E"/>
+        </w:rPr>
+        <w:t>Build the base model as described above without the proposed agricultural activity.</w:t>
+      </w:r>
+    </w:p>
+    <w:p>
+      <w:pPr>
+        <w:numPr>
+          <w:ilvl w:val="0"/>
+          <w:numId w:val="1"/>
+        </w:numPr>
+        <w:shd w:val="clear" w:color="auto" w:fill="FFFFFF"/>
+        <w:spacing w:before="100" w:beforeAutospacing="1" w:after="100" w:afterAutospacing="1"/>
+        <w:rPr>
+          <w:rFonts w:ascii="Segoe UI" w:eastAsia="Times New Roman" w:hAnsi="Segoe UI" w:cs="Segoe UI"/>
+          <w:color w:val="24292E"/>
+        </w:rPr>
+      </w:pPr>
+      <w:r>
+        <w:rPr>
+          <w:rFonts w:ascii="Segoe UI" w:eastAsia="Times New Roman" w:hAnsi="Segoe UI" w:cs="Segoe UI"/>
+          <w:color w:val="24292E"/>
+        </w:rPr>
+        <w:t>Run the model as steady state with no pumping from the town's well.</w:t>
+      </w:r>
+    </w:p>
+    <w:p>
+      <w:pPr>
+        <w:numPr>
+          <w:ilvl w:val="0"/>
+          <w:numId w:val="1"/>
+        </w:numPr>
+        <w:shd w:val="clear" w:color="auto" w:fill="FFFFFF"/>
+        <w:spacing w:before="60" w:after="100" w:afterAutospacing="1"/>
+        <w:rPr>
+          <w:rFonts w:ascii="Segoe UI" w:eastAsia="Times New Roman" w:hAnsi="Segoe UI" w:cs="Segoe UI"/>
+          <w:color w:val="24292E"/>
+        </w:rPr>
+      </w:pPr>
+      <w:r>
+        <w:rPr>
+          <w:rFonts w:ascii="Segoe UI" w:eastAsia="Times New Roman" w:hAnsi="Segoe UI" w:cs="Segoe UI"/>
+          <w:color w:val="24292E"/>
+        </w:rPr>
+        <w:t>Calculate the flux from the stream to the groundwater</w:t>
+      </w:r>
+    </w:p>
+    <w:p>
+      <w:pPr>
+        <w:numPr>
+          <w:ilvl w:val="0"/>
+          <w:numId w:val="1"/>
+        </w:numPr>
+        <w:shd w:val="clear" w:color="auto" w:fill="FFFFFF"/>
+        <w:spacing w:before="60" w:after="100" w:afterAutospacing="1"/>
+        <w:rPr>
+          <w:rFonts w:ascii="Segoe UI" w:eastAsia="Times New Roman" w:hAnsi="Segoe UI" w:cs="Segoe UI"/>
+          <w:color w:val="24292E"/>
+        </w:rPr>
+      </w:pPr>
+      <w:r>
+        <w:rPr>
+          <w:rFonts w:ascii="Segoe UI" w:eastAsia="Times New Roman" w:hAnsi="Segoe UI" w:cs="Segoe UI"/>
+          <w:color w:val="24292E"/>
+        </w:rPr>
+        <w:t>Also show a reverse particle track map to identify the source of the water to the stream.</w:t>
+      </w:r>
+    </w:p>
+    <w:p>
+      <w:pPr>
+        <w:numPr>
+          <w:ilvl w:val="0"/>
+          <w:numId w:val="1"/>
+        </w:numPr>
+        <w:shd w:val="clear" w:color="auto" w:fill="FFFFFF"/>
+        <w:spacing w:before="60" w:after="100" w:afterAutospacing="1"/>
+        <w:rPr>
+          <w:rFonts w:ascii="Segoe UI" w:eastAsia="Times New Roman" w:hAnsi="Segoe UI" w:cs="Segoe UI"/>
+          <w:color w:val="24292E"/>
+        </w:rPr>
+      </w:pPr>
+      <w:r>
+        <w:rPr>
+          <w:rFonts w:ascii="Segoe UI" w:eastAsia="Times New Roman" w:hAnsi="Segoe UI" w:cs="Segoe UI"/>
+          <w:color w:val="24292E"/>
+        </w:rPr>
+        <w:t>Finally, report the water level at the monitoring wells and at the town's well (even though it isn't pumping for this scenario).</w:t>
+      </w:r>
+    </w:p>
+    <w:p>
+      <w:pPr>
+        <w:shd w:val="clear" w:color="auto" w:fill="FFFFFF"/>
+        <w:spacing w:before="360" w:after="240"/>
+        <w:outlineLvl w:val="2"/>
+        <w:rPr>
+          <w:rFonts w:ascii="Segoe UI" w:eastAsia="Times New Roman" w:hAnsi="Segoe UI" w:cs="Segoe UI"/>
+          <w:b/>
+          <w:bCs/>
+          <w:color w:val="24292E"/>
+          <w:sz w:val="30"/>
+          <w:szCs w:val="30"/>
+        </w:rPr>
+      </w:pPr>
+      <w:r>
+        <w:rPr>
+          <w:rFonts w:ascii="Segoe UI" w:eastAsia="Times New Roman" w:hAnsi="Segoe UI" w:cs="Segoe UI"/>
+          <w:b/>
+          <w:bCs/>
+          <w:color w:val="24292E"/>
+          <w:sz w:val="30"/>
+          <w:szCs w:val="30"/>
+        </w:rPr>
+        <w:t xml:space="preserve">Scenario 2: </w:t>
+      </w:r>
+      <w:proofErr w:type="gramStart"/>
+      <w:r>
+        <w:rPr>
+          <w:rFonts w:ascii="Segoe UI" w:eastAsia="Times New Roman" w:hAnsi="Segoe UI" w:cs="Segoe UI"/>
+          <w:b/>
+          <w:bCs/>
+          <w:color w:val="24292E"/>
+          <w:sz w:val="30"/>
+          <w:szCs w:val="30"/>
+        </w:rPr>
+        <w:t>Pre development</w:t>
+      </w:r>
+      <w:proofErr w:type="gramEnd"/>
+      <w:r>
+        <w:rPr>
+          <w:rFonts w:ascii="Segoe UI" w:eastAsia="Times New Roman" w:hAnsi="Segoe UI" w:cs="Segoe UI"/>
+          <w:b/>
+          <w:bCs/>
+          <w:color w:val="24292E"/>
+          <w:sz w:val="30"/>
+          <w:szCs w:val="30"/>
+        </w:rPr>
+        <w:t xml:space="preserve"> model with seasonality</w:t>
+      </w:r>
+    </w:p>
+    <w:p>
+      <w:pPr>
+        <w:shd w:val="clear" w:color="auto" w:fill="FFFFFF"/>
+        <w:spacing w:after="240"/>
+        <w:rPr>
+          <w:rFonts w:ascii="Segoe UI" w:eastAsia="Times New Roman" w:hAnsi="Segoe UI" w:cs="Segoe UI"/>
+          <w:color w:val="24292E"/>
+        </w:rPr>
+      </w:pPr>
+      <w:r>
+        <w:rPr>
+          <w:rFonts w:ascii="Segoe UI" w:eastAsia="Times New Roman" w:hAnsi="Segoe UI" w:cs="Segoe UI"/>
+          <w:color w:val="24292E"/>
+        </w:rPr>
+        <w:t>Build the base model as described above without the proposed agricultural activity.</w:t>
+      </w:r>
+    </w:p>
+    <w:p>
+      <w:pPr>
+        <w:numPr>
+          <w:ilvl w:val="0"/>
+          <w:numId w:val="2"/>
+        </w:numPr>
+        <w:shd w:val="clear" w:color="auto" w:fill="FFFFFF"/>
+        <w:spacing w:before="100" w:beforeAutospacing="1" w:after="100" w:afterAutospacing="1"/>
+        <w:rPr>
+          <w:rFonts w:ascii="Segoe UI" w:eastAsia="Times New Roman" w:hAnsi="Segoe UI" w:cs="Segoe UI"/>
+          <w:color w:val="24292E"/>
+        </w:rPr>
+      </w:pPr>
+      <w:r>
+        <w:rPr>
+          <w:rFonts w:ascii="Segoe UI" w:eastAsia="Times New Roman" w:hAnsi="Segoe UI" w:cs="Segoe UI"/>
+          <w:color w:val="24292E"/>
+        </w:rPr>
+        <w:t>Run the model as transient for 25 years with no pumping from the town's well. Recharge occurs at a constant rate all year, but ET takes place from April through September (inclusive) at the rate given in the problem description.</w:t>
+      </w:r>
+    </w:p>
+    <w:p>
+      <w:pPr>
+        <w:numPr>
+          <w:ilvl w:val="0"/>
+          <w:numId w:val="2"/>
+        </w:numPr>
+        <w:shd w:val="clear" w:color="auto" w:fill="FFFFFF"/>
+        <w:spacing w:before="60" w:after="100" w:afterAutospacing="1"/>
+        <w:rPr>
+          <w:rFonts w:ascii="Segoe UI" w:eastAsia="Times New Roman" w:hAnsi="Segoe UI" w:cs="Segoe UI"/>
+          <w:color w:val="24292E"/>
+        </w:rPr>
+      </w:pPr>
+      <w:r>
+        <w:rPr>
+          <w:rFonts w:ascii="Segoe UI" w:eastAsia="Times New Roman" w:hAnsi="Segoe UI" w:cs="Segoe UI"/>
+          <w:color w:val="24292E"/>
+        </w:rPr>
+        <w:t>How long does it take for the model to reach a cyclical steady state (annual variations, but no trends)? Use monthly water levels at the monitoring wells to support your conclusion. This is the required 'burn in' time of your model.</w:t>
+      </w:r>
+    </w:p>
+    <w:p>
+      <w:r>
+        <w:t xml:space="preserve"> </w:t>
       </w:r>
     </w:p>
     <w:sectPr>
@@ -15,6 +299,315 @@
     </w:sectPr>
   </w:body>
 </w:document>
+</file>
+
+<file path=word/numbering.xml><?xml version="1.0" encoding="utf-8"?>
+<w:numbering xmlns:wpc="http://schemas.microsoft.com/office/word/2010/wordprocessingCanvas" xmlns:cx="http://schemas.microsoft.com/office/drawing/2014/chartex" xmlns:cx1="http://schemas.microsoft.com/office/drawing/2015/9/8/chartex" xmlns:cx2="http://schemas.microsoft.com/office/drawing/2015/10/21/chartex" xmlns:cx3="http://schemas.microsoft.com/office/drawing/2016/5/9/chartex" xmlns:cx4="http://schemas.microsoft.com/office/drawing/2016/5/10/chartex" xmlns:cx5="http://schemas.microsoft.com/office/drawing/2016/5/11/chartex" xmlns:cx6="http://schemas.microsoft.com/office/drawing/2016/5/12/chartex" xmlns:cx7="http://schemas.microsoft.com/office/drawing/2016/5/13/chartex" xmlns:cx8="http://schemas.microsoft.com/office/drawing/2016/5/14/chartex" xmlns:mc="http://schemas.openxmlformats.org/markup-compatibility/2006" xmlns:aink="http://schemas.microsoft.com/office/drawing/2016/ink" xmlns:am3d="http://schemas.microsoft.com/office/drawing/2017/model3d" xmlns:o="urn:schemas-microsoft-com:office:office" xmlns:r="http://schemas.openxmlformats.org/officeDocument/2006/relationships" xmlns:m="http://schemas.openxmlformats.org/officeDocument/2006/math" xmlns:v="urn:schemas-microsoft-com:vml" xmlns:wp14="http://schemas.microsoft.com/office/word/2010/wordprocessingDrawing" xmlns:wp="http://schemas.openxmlformats.org/drawingml/2006/wordprocessingDrawing" xmlns:w10="urn:schemas-microsoft-com:office:word" xmlns:w="http://schemas.openxmlformats.org/wordprocessingml/2006/main" xmlns:w14="http://schemas.microsoft.com/office/word/2010/wordml" xmlns:w15="http://schemas.microsoft.com/office/word/2012/wordml" xmlns:w16cid="http://schemas.microsoft.com/office/word/2016/wordml/cid" xmlns:w16se="http://schemas.microsoft.com/office/word/2015/wordml/symex" xmlns:wpg="http://schemas.microsoft.com/office/word/2010/wordprocessingGroup" xmlns:wpi="http://schemas.microsoft.com/office/word/2010/wordprocessingInk" xmlns:wne="http://schemas.microsoft.com/office/word/2006/wordml" xmlns:wps="http://schemas.microsoft.com/office/word/2010/wordprocessingShape" mc:Ignorable="w14 w15 w16se w16cid wp14">
+  <w:abstractNum w:abstractNumId="0" w15:restartNumberingAfterBreak="0">
+    <w:nsid w:val="228740A0"/>
+    <w:multiLevelType w:val="multilevel"/>
+    <w:tmpl w:val="E6920C66"/>
+    <w:lvl w:ilvl="0">
+      <w:start w:val="1"/>
+      <w:numFmt w:val="bullet"/>
+      <w:lvlText w:val=""/>
+      <w:lvlJc w:val="left"/>
+      <w:pPr>
+        <w:tabs>
+          <w:tab w:val="num" w:pos="720"/>
+        </w:tabs>
+        <w:ind w:left="720" w:hanging="360"/>
+      </w:pPr>
+      <w:rPr>
+        <w:rFonts w:ascii="Symbol" w:hAnsi="Symbol" w:hint="default"/>
+        <w:sz w:val="20"/>
+      </w:rPr>
+    </w:lvl>
+    <w:lvl w:ilvl="1" w:tentative="1">
+      <w:start w:val="1"/>
+      <w:numFmt w:val="bullet"/>
+      <w:lvlText w:val="o"/>
+      <w:lvlJc w:val="left"/>
+      <w:pPr>
+        <w:tabs>
+          <w:tab w:val="num" w:pos="1440"/>
+        </w:tabs>
+        <w:ind w:left="1440" w:hanging="360"/>
+      </w:pPr>
+      <w:rPr>
+        <w:rFonts w:ascii="Courier New" w:hAnsi="Courier New" w:hint="default"/>
+        <w:sz w:val="20"/>
+      </w:rPr>
+    </w:lvl>
+    <w:lvl w:ilvl="2" w:tentative="1">
+      <w:start w:val="1"/>
+      <w:numFmt w:val="bullet"/>
+      <w:lvlText w:val=""/>
+      <w:lvlJc w:val="left"/>
+      <w:pPr>
+        <w:tabs>
+          <w:tab w:val="num" w:pos="2160"/>
+        </w:tabs>
+        <w:ind w:left="2160" w:hanging="360"/>
+      </w:pPr>
+      <w:rPr>
+        <w:rFonts w:ascii="Wingdings" w:hAnsi="Wingdings" w:hint="default"/>
+        <w:sz w:val="20"/>
+      </w:rPr>
+    </w:lvl>
+    <w:lvl w:ilvl="3" w:tentative="1">
+      <w:start w:val="1"/>
+      <w:numFmt w:val="bullet"/>
+      <w:lvlText w:val=""/>
+      <w:lvlJc w:val="left"/>
+      <w:pPr>
+        <w:tabs>
+          <w:tab w:val="num" w:pos="2880"/>
+        </w:tabs>
+        <w:ind w:left="2880" w:hanging="360"/>
+      </w:pPr>
+      <w:rPr>
+        <w:rFonts w:ascii="Wingdings" w:hAnsi="Wingdings" w:hint="default"/>
+        <w:sz w:val="20"/>
+      </w:rPr>
+    </w:lvl>
+    <w:lvl w:ilvl="4" w:tentative="1">
+      <w:start w:val="1"/>
+      <w:numFmt w:val="bullet"/>
+      <w:lvlText w:val=""/>
+      <w:lvlJc w:val="left"/>
+      <w:pPr>
+        <w:tabs>
+          <w:tab w:val="num" w:pos="3600"/>
+        </w:tabs>
+        <w:ind w:left="3600" w:hanging="360"/>
+      </w:pPr>
+      <w:rPr>
+        <w:rFonts w:ascii="Wingdings" w:hAnsi="Wingdings" w:hint="default"/>
+        <w:sz w:val="20"/>
+      </w:rPr>
+    </w:lvl>
+    <w:lvl w:ilvl="5" w:tentative="1">
+      <w:start w:val="1"/>
+      <w:numFmt w:val="bullet"/>
+      <w:lvlText w:val=""/>
+      <w:lvlJc w:val="left"/>
+      <w:pPr>
+        <w:tabs>
+          <w:tab w:val="num" w:pos="4320"/>
+        </w:tabs>
+        <w:ind w:left="4320" w:hanging="360"/>
+      </w:pPr>
+      <w:rPr>
+        <w:rFonts w:ascii="Wingdings" w:hAnsi="Wingdings" w:hint="default"/>
+        <w:sz w:val="20"/>
+      </w:rPr>
+    </w:lvl>
+    <w:lvl w:ilvl="6" w:tentative="1">
+      <w:start w:val="1"/>
+      <w:numFmt w:val="bullet"/>
+      <w:lvlText w:val=""/>
+      <w:lvlJc w:val="left"/>
+      <w:pPr>
+        <w:tabs>
+          <w:tab w:val="num" w:pos="5040"/>
+        </w:tabs>
+        <w:ind w:left="5040" w:hanging="360"/>
+      </w:pPr>
+      <w:rPr>
+        <w:rFonts w:ascii="Wingdings" w:hAnsi="Wingdings" w:hint="default"/>
+        <w:sz w:val="20"/>
+      </w:rPr>
+    </w:lvl>
+    <w:lvl w:ilvl="7" w:tentative="1">
+      <w:start w:val="1"/>
+      <w:numFmt w:val="bullet"/>
+      <w:lvlText w:val=""/>
+      <w:lvlJc w:val="left"/>
+      <w:pPr>
+        <w:tabs>
+          <w:tab w:val="num" w:pos="5760"/>
+        </w:tabs>
+        <w:ind w:left="5760" w:hanging="360"/>
+      </w:pPr>
+      <w:rPr>
+        <w:rFonts w:ascii="Wingdings" w:hAnsi="Wingdings" w:hint="default"/>
+        <w:sz w:val="20"/>
+      </w:rPr>
+    </w:lvl>
+    <w:lvl w:ilvl="8" w:tentative="1">
+      <w:start w:val="1"/>
+      <w:numFmt w:val="bullet"/>
+      <w:lvlText w:val=""/>
+      <w:lvlJc w:val="left"/>
+      <w:pPr>
+        <w:tabs>
+          <w:tab w:val="num" w:pos="6480"/>
+        </w:tabs>
+        <w:ind w:left="6480" w:hanging="360"/>
+      </w:pPr>
+      <w:rPr>
+        <w:rFonts w:ascii="Wingdings" w:hAnsi="Wingdings" w:hint="default"/>
+        <w:sz w:val="20"/>
+      </w:rPr>
+    </w:lvl>
+  </w:abstractNum>
+  <w:abstractNum w:abstractNumId="1" w15:restartNumberingAfterBreak="0">
+    <w:nsid w:val="4625434B"/>
+    <w:multiLevelType w:val="multilevel"/>
+    <w:tmpl w:val="BC687FA4"/>
+    <w:lvl w:ilvl="0">
+      <w:start w:val="1"/>
+      <w:numFmt w:val="bullet"/>
+      <w:lvlText w:val=""/>
+      <w:lvlJc w:val="left"/>
+      <w:pPr>
+        <w:tabs>
+          <w:tab w:val="num" w:pos="720"/>
+        </w:tabs>
+        <w:ind w:left="720" w:hanging="360"/>
+      </w:pPr>
+      <w:rPr>
+        <w:rFonts w:ascii="Symbol" w:hAnsi="Symbol" w:hint="default"/>
+        <w:sz w:val="20"/>
+      </w:rPr>
+    </w:lvl>
+    <w:lvl w:ilvl="1" w:tentative="1">
+      <w:start w:val="1"/>
+      <w:numFmt w:val="bullet"/>
+      <w:lvlText w:val="o"/>
+      <w:lvlJc w:val="left"/>
+      <w:pPr>
+        <w:tabs>
+          <w:tab w:val="num" w:pos="1440"/>
+        </w:tabs>
+        <w:ind w:left="1440" w:hanging="360"/>
+      </w:pPr>
+      <w:rPr>
+        <w:rFonts w:ascii="Courier New" w:hAnsi="Courier New" w:hint="default"/>
+        <w:sz w:val="20"/>
+      </w:rPr>
+    </w:lvl>
+    <w:lvl w:ilvl="2" w:tentative="1">
+      <w:start w:val="1"/>
+      <w:numFmt w:val="bullet"/>
+      <w:lvlText w:val=""/>
+      <w:lvlJc w:val="left"/>
+      <w:pPr>
+        <w:tabs>
+          <w:tab w:val="num" w:pos="2160"/>
+        </w:tabs>
+        <w:ind w:left="2160" w:hanging="360"/>
+      </w:pPr>
+      <w:rPr>
+        <w:rFonts w:ascii="Wingdings" w:hAnsi="Wingdings" w:hint="default"/>
+        <w:sz w:val="20"/>
+      </w:rPr>
+    </w:lvl>
+    <w:lvl w:ilvl="3" w:tentative="1">
+      <w:start w:val="1"/>
+      <w:numFmt w:val="bullet"/>
+      <w:lvlText w:val=""/>
+      <w:lvlJc w:val="left"/>
+      <w:pPr>
+        <w:tabs>
+          <w:tab w:val="num" w:pos="2880"/>
+        </w:tabs>
+        <w:ind w:left="2880" w:hanging="360"/>
+      </w:pPr>
+      <w:rPr>
+        <w:rFonts w:ascii="Wingdings" w:hAnsi="Wingdings" w:hint="default"/>
+        <w:sz w:val="20"/>
+      </w:rPr>
+    </w:lvl>
+    <w:lvl w:ilvl="4" w:tentative="1">
+      <w:start w:val="1"/>
+      <w:numFmt w:val="bullet"/>
+      <w:lvlText w:val=""/>
+      <w:lvlJc w:val="left"/>
+      <w:pPr>
+        <w:tabs>
+          <w:tab w:val="num" w:pos="3600"/>
+        </w:tabs>
+        <w:ind w:left="3600" w:hanging="360"/>
+      </w:pPr>
+      <w:rPr>
+        <w:rFonts w:ascii="Wingdings" w:hAnsi="Wingdings" w:hint="default"/>
+        <w:sz w:val="20"/>
+      </w:rPr>
+    </w:lvl>
+    <w:lvl w:ilvl="5" w:tentative="1">
+      <w:start w:val="1"/>
+      <w:numFmt w:val="bullet"/>
+      <w:lvlText w:val=""/>
+      <w:lvlJc w:val="left"/>
+      <w:pPr>
+        <w:tabs>
+          <w:tab w:val="num" w:pos="4320"/>
+        </w:tabs>
+        <w:ind w:left="4320" w:hanging="360"/>
+      </w:pPr>
+      <w:rPr>
+        <w:rFonts w:ascii="Wingdings" w:hAnsi="Wingdings" w:hint="default"/>
+        <w:sz w:val="20"/>
+      </w:rPr>
+    </w:lvl>
+    <w:lvl w:ilvl="6" w:tentative="1">
+      <w:start w:val="1"/>
+      <w:numFmt w:val="bullet"/>
+      <w:lvlText w:val=""/>
+      <w:lvlJc w:val="left"/>
+      <w:pPr>
+        <w:tabs>
+          <w:tab w:val="num" w:pos="5040"/>
+        </w:tabs>
+        <w:ind w:left="5040" w:hanging="360"/>
+      </w:pPr>
+      <w:rPr>
+        <w:rFonts w:ascii="Wingdings" w:hAnsi="Wingdings" w:hint="default"/>
+        <w:sz w:val="20"/>
+      </w:rPr>
+    </w:lvl>
+    <w:lvl w:ilvl="7" w:tentative="1">
+      <w:start w:val="1"/>
+      <w:numFmt w:val="bullet"/>
+      <w:lvlText w:val=""/>
+      <w:lvlJc w:val="left"/>
+      <w:pPr>
+        <w:tabs>
+          <w:tab w:val="num" w:pos="5760"/>
+        </w:tabs>
+        <w:ind w:left="5760" w:hanging="360"/>
+      </w:pPr>
+      <w:rPr>
+        <w:rFonts w:ascii="Wingdings" w:hAnsi="Wingdings" w:hint="default"/>
+        <w:sz w:val="20"/>
+      </w:rPr>
+    </w:lvl>
+    <w:lvl w:ilvl="8" w:tentative="1">
+      <w:start w:val="1"/>
+      <w:numFmt w:val="bullet"/>
+      <w:lvlText w:val=""/>
+      <w:lvlJc w:val="left"/>
+      <w:pPr>
+        <w:tabs>
+          <w:tab w:val="num" w:pos="6480"/>
+        </w:tabs>
+        <w:ind w:left="6480" w:hanging="360"/>
+      </w:pPr>
+      <w:rPr>
+        <w:rFonts w:ascii="Wingdings" w:hAnsi="Wingdings" w:hint="default"/>
+        <w:sz w:val="20"/>
+      </w:rPr>
+    </w:lvl>
+  </w:abstractNum>
+  <w:num w:numId="1">
+    <w:abstractNumId w:val="1"/>
+  </w:num>
+  <w:num w:numId="2">
+    <w:abstractNumId w:val="0"/>
+  </w:num>
+</w:numbering>
 </file>
 
 <file path=word/styles.xml><?xml version="1.0" encoding="utf-8"?>
@@ -412,6 +1005,25 @@
     <w:name w:val="Normal"/>
     <w:qFormat/>
   </w:style>
+  <w:style w:type="paragraph" w:styleId="Heading3">
+    <w:name w:val="heading 3"/>
+    <w:basedOn w:val="Normal"/>
+    <w:link w:val="Heading3Char"/>
+    <w:uiPriority w:val="9"/>
+    <w:qFormat/>
+    <w:rsid w:val="00AF5D52"/>
+    <w:pPr>
+      <w:spacing w:before="100" w:beforeAutospacing="1" w:after="100" w:afterAutospacing="1"/>
+      <w:outlineLvl w:val="2"/>
+    </w:pPr>
+    <w:rPr>
+      <w:rFonts w:ascii="Times New Roman" w:eastAsia="Times New Roman" w:hAnsi="Times New Roman" w:cs="Times New Roman"/>
+      <w:b/>
+      <w:bCs/>
+      <w:sz w:val="27"/>
+      <w:szCs w:val="27"/>
+    </w:rPr>
+  </w:style>
   <w:style w:type="character" w:default="1" w:styleId="DefaultParagraphFont">
     <w:name w:val="Default Paragraph Font"/>
     <w:uiPriority w:val="1"/>
@@ -438,6 +1050,34 @@
     <w:uiPriority w:val="99"/>
     <w:semiHidden/>
     <w:unhideWhenUsed/>
+  </w:style>
+  <w:style w:type="character" w:customStyle="1" w:styleId="Heading3Char">
+    <w:name w:val="Heading 3 Char"/>
+    <w:basedOn w:val="DefaultParagraphFont"/>
+    <w:link w:val="Heading3"/>
+    <w:uiPriority w:val="9"/>
+    <w:rsid w:val="00AF5D52"/>
+    <w:rPr>
+      <w:rFonts w:ascii="Times New Roman" w:eastAsia="Times New Roman" w:hAnsi="Times New Roman" w:cs="Times New Roman"/>
+      <w:b/>
+      <w:bCs/>
+      <w:sz w:val="27"/>
+      <w:szCs w:val="27"/>
+    </w:rPr>
+  </w:style>
+  <w:style w:type="paragraph" w:styleId="NormalWeb">
+    <w:name w:val="Normal (Web)"/>
+    <w:basedOn w:val="Normal"/>
+    <w:uiPriority w:val="99"/>
+    <w:semiHidden/>
+    <w:unhideWhenUsed/>
+    <w:rsid w:val="00AF5D52"/>
+    <w:pPr>
+      <w:spacing w:before="100" w:beforeAutospacing="1" w:after="100" w:afterAutospacing="1"/>
+    </w:pPr>
+    <w:rPr>
+      <w:rFonts w:ascii="Times New Roman" w:eastAsia="Times New Roman" w:hAnsi="Times New Roman" w:cs="Times New Roman"/>
+    </w:rPr>
   </w:style>
 </w:styles>
 </file>

</xml_diff>